<commit_message>
word me la ha liado, hay que cerrarlo antes de hacer commit
</commit_message>
<xml_diff>
--- a/Documentos/Formato para la definición de los niveles.docx
+++ b/Documentos/Formato para la definición de los niveles.docx
@@ -65,8 +65,6 @@
       <w:r>
         <w:t xml:space="preserve"> utilizado y ya estandarizado de modo que</w:t>
       </w:r>
-      <w:bookmarkStart w:id="0" w:name="_GoBack"/>
-      <w:bookmarkEnd w:id="0"/>
       <w:r>
         <w:t xml:space="preserve"> no tenemos que inventarnos un nuevo sistema de formato</w:t>
       </w:r>
@@ -109,7 +107,7 @@
     </w:p>
     <w:p>
       <w:pPr>
-        <w:pStyle w:val="ListParagraph"/>
+        <w:pStyle w:val="Prrafodelista"/>
         <w:numPr>
           <w:ilvl w:val="0"/>
           <w:numId w:val="1"/>
@@ -118,47 +116,200 @@
       <w:r>
         <w:t>Nombre</w:t>
       </w:r>
-    </w:p>
-    <w:p>
-      <w:pPr>
-        <w:pStyle w:val="ListParagraph"/>
+      <w:r>
+        <w:t>.</w:t>
+      </w:r>
+    </w:p>
+    <w:p>
+      <w:pPr>
+        <w:pStyle w:val="Prrafodelista"/>
         <w:numPr>
           <w:ilvl w:val="0"/>
           <w:numId w:val="1"/>
         </w:numPr>
       </w:pPr>
-      <w:r>
-        <w:t>Posición</w:t>
-      </w:r>
-    </w:p>
-    <w:p>
-      <w:pPr>
-        <w:pStyle w:val="ListParagraph"/>
+      <w:proofErr w:type="spellStart"/>
+      <w:r>
+        <w:t>Tag</w:t>
+      </w:r>
+      <w:proofErr w:type="spellEnd"/>
+      <w:r>
+        <w:t>.</w:t>
+      </w:r>
+    </w:p>
+    <w:p>
+      <w:pPr>
+        <w:pStyle w:val="Prrafodelista"/>
         <w:numPr>
           <w:ilvl w:val="0"/>
           <w:numId w:val="1"/>
         </w:numPr>
       </w:pPr>
       <w:r>
-        <w:t>Rotación</w:t>
-      </w:r>
-    </w:p>
-    <w:p>
-      <w:pPr>
-        <w:pStyle w:val="ListParagraph"/>
+        <w:t>Posición</w:t>
+      </w:r>
+      <w:r>
+        <w:t>.</w:t>
+      </w:r>
+    </w:p>
+    <w:p>
+      <w:pPr>
+        <w:pStyle w:val="Prrafodelista"/>
         <w:numPr>
           <w:ilvl w:val="0"/>
           <w:numId w:val="1"/>
         </w:numPr>
       </w:pPr>
       <w:r>
+        <w:t>Rotación</w:t>
+      </w:r>
+      <w:r>
+        <w:t>.</w:t>
+      </w:r>
+    </w:p>
+    <w:p>
+      <w:pPr>
+        <w:pStyle w:val="Prrafodelista"/>
+        <w:numPr>
+          <w:ilvl w:val="0"/>
+          <w:numId w:val="1"/>
+        </w:numPr>
+      </w:pPr>
+      <w:r>
         <w:t>Escalado</w:t>
       </w:r>
+      <w:r>
+        <w:t>.</w:t>
+      </w:r>
+    </w:p>
+    <w:p>
+      <w:pPr>
+        <w:pStyle w:val="Prrafodelista"/>
+        <w:numPr>
+          <w:ilvl w:val="0"/>
+          <w:numId w:val="1"/>
+        </w:numPr>
+      </w:pPr>
+      <w:r>
+        <w:t xml:space="preserve">Centro del </w:t>
+      </w:r>
+      <w:proofErr w:type="spellStart"/>
+      <w:r>
+        <w:t>collider</w:t>
+      </w:r>
+      <w:proofErr w:type="spellEnd"/>
+      <w:r>
+        <w:t>.</w:t>
+      </w:r>
+    </w:p>
+    <w:p>
+      <w:pPr>
+        <w:pStyle w:val="Prrafodelista"/>
+        <w:numPr>
+          <w:ilvl w:val="0"/>
+          <w:numId w:val="1"/>
+        </w:numPr>
+      </w:pPr>
+      <w:r>
+        <w:t xml:space="preserve">Ancho, alto y largo del </w:t>
+      </w:r>
+      <w:proofErr w:type="spellStart"/>
+      <w:r>
+        <w:t>collider</w:t>
+      </w:r>
+      <w:proofErr w:type="spellEnd"/>
+      <w:r>
+        <w:t xml:space="preserve"> (en caso de que sea una caja).</w:t>
+      </w:r>
+    </w:p>
+    <w:p>
+      <w:pPr>
+        <w:pStyle w:val="Prrafodelista"/>
+        <w:numPr>
+          <w:ilvl w:val="0"/>
+          <w:numId w:val="1"/>
+        </w:numPr>
+      </w:pPr>
+      <w:r>
+        <w:t xml:space="preserve">Radio del </w:t>
+      </w:r>
+      <w:proofErr w:type="spellStart"/>
+      <w:r>
+        <w:t>collider</w:t>
+      </w:r>
+      <w:proofErr w:type="spellEnd"/>
+      <w:r>
+        <w:t xml:space="preserve"> (en caso de que sea una esfera).</w:t>
+      </w:r>
+    </w:p>
+    <w:p>
+      <w:r>
+        <w:t xml:space="preserve">Se utilizarán los </w:t>
+      </w:r>
+      <w:proofErr w:type="spellStart"/>
+      <w:r>
+        <w:t>tags</w:t>
+      </w:r>
+      <w:proofErr w:type="spellEnd"/>
+      <w:r>
+        <w:t xml:space="preserve"> de </w:t>
+      </w:r>
+      <w:proofErr w:type="spellStart"/>
+      <w:r>
+        <w:t>Unity</w:t>
+      </w:r>
+      <w:proofErr w:type="spellEnd"/>
+      <w:r>
+        <w:t xml:space="preserve"> para identificar el tipo de objeto que se creará en el juego. Dependiendo de este objeto se utilizarán los datos que se relacionan con el (por ejemplo, una caja no utilizará el dato del radio</w:t>
+      </w:r>
+      <w:r>
+        <w:t xml:space="preserve"> del </w:t>
+      </w:r>
+      <w:proofErr w:type="spellStart"/>
+      <w:r>
+        <w:t>collider</w:t>
+      </w:r>
+      <w:proofErr w:type="spellEnd"/>
+      <w:r>
+        <w:t xml:space="preserve"> porque </w:t>
+      </w:r>
+      <w:r>
+        <w:t xml:space="preserve">su </w:t>
+      </w:r>
+      <w:proofErr w:type="spellStart"/>
+      <w:r>
+        <w:t>collid</w:t>
+      </w:r>
+      <w:r>
+        <w:t>er</w:t>
+      </w:r>
+      <w:proofErr w:type="spellEnd"/>
+      <w:r>
+        <w:t xml:space="preserve"> es una caja</w:t>
+      </w:r>
+      <w:r>
+        <w:t>).</w:t>
+      </w:r>
+    </w:p>
+    <w:p>
+      <w:r>
+        <w:t xml:space="preserve">También puede ser de utilidad para dar otro tipo de información a parte de crear objetos, tales como generar </w:t>
+      </w:r>
+      <w:proofErr w:type="spellStart"/>
+      <w:r>
+        <w:t>spawns</w:t>
+      </w:r>
+      <w:proofErr w:type="spellEnd"/>
+      <w:r>
+        <w:t xml:space="preserve"> en el mapa o generar puntos de un grafo.</w:t>
+      </w:r>
     </w:p>
     <w:p>
       <w:r>
         <w:t>Puede que utilicemos más datos según los necesitemos en nuestro motor de juego.</w:t>
       </w:r>
+      <w:bookmarkStart w:id="0" w:name="_GoBack"/>
+      <w:bookmarkEnd w:id="0"/>
     </w:p>
     <w:sectPr>
       <w:headerReference w:type="default" r:id="rId7"/>
@@ -225,7 +376,7 @@
 <w:hdr xmlns:wpc="http://schemas.microsoft.com/office/word/2010/wordprocessingCanvas" xmlns:cx="http://schemas.microsoft.com/office/drawing/2014/chartex" xmlns:cx1="http://schemas.microsoft.com/office/drawing/2015/9/8/chartex" xmlns:cx2="http://schemas.microsoft.com/office/drawing/2015/10/21/chartex" xmlns:cx3="http://schemas.microsoft.com/office/drawing/2016/5/9/chartex" xmlns:cx4="http://schemas.microsoft.com/office/drawing/2016/5/10/chartex" xmlns:cx5="http://schemas.microsoft.com/office/drawing/2016/5/11/chartex" xmlns:mc="http://schemas.openxmlformats.org/markup-compatibility/2006" xmlns:o="urn:schemas-microsoft-com:office:office" xmlns:r="http://schemas.openxmlformats.org/officeDocument/2006/relationships" xmlns:m="http://schemas.openxmlformats.org/officeDocument/2006/math" xmlns:v="urn:schemas-microsoft-com:vml" xmlns:wp14="http://schemas.microsoft.com/office/word/2010/wordprocessingDrawing" xmlns:wp="http://schemas.openxmlformats.org/drawingml/2006/wordprocessingDrawing" xmlns:w10="urn:schemas-microsoft-com:office:word" xmlns:w="http://schemas.openxmlformats.org/wordprocessingml/2006/main" xmlns:w14="http://schemas.microsoft.com/office/word/2010/wordml" xmlns:w15="http://schemas.microsoft.com/office/word/2012/wordml" xmlns:w16se="http://schemas.microsoft.com/office/word/2015/wordml/symex" xmlns:wpg="http://schemas.microsoft.com/office/word/2010/wordprocessingGroup" xmlns:wpi="http://schemas.microsoft.com/office/word/2010/wordprocessingInk" xmlns:wne="http://schemas.microsoft.com/office/word/2006/wordml" xmlns:wps="http://schemas.microsoft.com/office/word/2010/wordprocessingShape" mc:Ignorable="w14 w15 w16se wp14">
   <w:p>
     <w:pPr>
-      <w:pStyle w:val="Header"/>
+      <w:pStyle w:val="Encabezado"/>
       <w:jc w:val="right"/>
     </w:pPr>
     <w:proofErr w:type="spellStart"/>
@@ -763,13 +914,13 @@
     <w:name w:val="Normal"/>
     <w:qFormat/>
   </w:style>
-  <w:style w:type="character" w:default="1" w:styleId="DefaultParagraphFont">
+  <w:style w:type="character" w:default="1" w:styleId="Fuentedeprrafopredeter">
     <w:name w:val="Default Paragraph Font"/>
     <w:uiPriority w:val="1"/>
     <w:semiHidden/>
     <w:unhideWhenUsed/>
   </w:style>
-  <w:style w:type="table" w:default="1" w:styleId="TableNormal">
+  <w:style w:type="table" w:default="1" w:styleId="Tablanormal">
     <w:name w:val="Normal Table"/>
     <w:uiPriority w:val="99"/>
     <w:semiHidden/>
@@ -784,13 +935,13 @@
       </w:tblCellMar>
     </w:tblPr>
   </w:style>
-  <w:style w:type="numbering" w:default="1" w:styleId="NoList">
+  <w:style w:type="numbering" w:default="1" w:styleId="Sinlista">
     <w:name w:val="No List"/>
     <w:uiPriority w:val="99"/>
     <w:semiHidden/>
     <w:unhideWhenUsed/>
   </w:style>
-  <w:style w:type="paragraph" w:styleId="ListParagraph">
+  <w:style w:type="paragraph" w:styleId="Prrafodelista">
     <w:name w:val="List Paragraph"/>
     <w:basedOn w:val="Normal"/>
     <w:uiPriority w:val="34"/>
@@ -801,10 +952,10 @@
       <w:contextualSpacing/>
     </w:pPr>
   </w:style>
-  <w:style w:type="paragraph" w:styleId="Header">
+  <w:style w:type="paragraph" w:styleId="Encabezado">
     <w:name w:val="header"/>
     <w:basedOn w:val="Normal"/>
-    <w:link w:val="HeaderChar"/>
+    <w:link w:val="EncabezadoCar"/>
     <w:uiPriority w:val="99"/>
     <w:unhideWhenUsed/>
     <w:rsid w:val="007B31ED"/>
@@ -816,17 +967,17 @@
       <w:spacing w:after="0" w:line="240" w:lineRule="auto"/>
     </w:pPr>
   </w:style>
-  <w:style w:type="character" w:customStyle="1" w:styleId="HeaderChar">
-    <w:name w:val="Header Char"/>
-    <w:basedOn w:val="DefaultParagraphFont"/>
-    <w:link w:val="Header"/>
+  <w:style w:type="character" w:customStyle="1" w:styleId="EncabezadoCar">
+    <w:name w:val="Encabezado Car"/>
+    <w:basedOn w:val="Fuentedeprrafopredeter"/>
+    <w:link w:val="Encabezado"/>
     <w:uiPriority w:val="99"/>
     <w:rsid w:val="007B31ED"/>
   </w:style>
-  <w:style w:type="paragraph" w:styleId="Footer">
+  <w:style w:type="paragraph" w:styleId="Piedepgina">
     <w:name w:val="footer"/>
     <w:basedOn w:val="Normal"/>
-    <w:link w:val="FooterChar"/>
+    <w:link w:val="PiedepginaCar"/>
     <w:uiPriority w:val="99"/>
     <w:unhideWhenUsed/>
     <w:rsid w:val="007B31ED"/>
@@ -838,10 +989,10 @@
       <w:spacing w:after="0" w:line="240" w:lineRule="auto"/>
     </w:pPr>
   </w:style>
-  <w:style w:type="character" w:customStyle="1" w:styleId="FooterChar">
-    <w:name w:val="Footer Char"/>
-    <w:basedOn w:val="DefaultParagraphFont"/>
-    <w:link w:val="Footer"/>
+  <w:style w:type="character" w:customStyle="1" w:styleId="PiedepginaCar">
+    <w:name w:val="Pie de página Car"/>
+    <w:basedOn w:val="Fuentedeprrafopredeter"/>
+    <w:link w:val="Piedepgina"/>
     <w:uiPriority w:val="99"/>
     <w:rsid w:val="007B31ED"/>
   </w:style>

</xml_diff>